<commit_message>
Deploying to gh-pages from @ csci-1301/csci-1301.github.io@3848ee8e26bca0a14f76e30cdd3ff7e33498eaec 🚀
</commit_message>
<xml_diff>
--- a/labs/IncrementDecrement/index.docx
+++ b/labs/IncrementDecrement/index.docx
@@ -58,7 +58,7 @@
         <w:pStyle w:val="Date"/>
       </w:pPr>
       <w:r>
-        <w:t xml:space="preserve">June  14, 2021 (11:22:28 PM)</w:t>
+        <w:t xml:space="preserve">June  14, 2021 (11:23:59 PM)</w:t>
       </w:r>
     </w:p>
     <w:sdt>
@@ -1453,6 +1453,7 @@
           <w:ilvl w:val="0"/>
           <w:numId w:val="1002"/>
         </w:numPr>
+        <w:pStyle w:val="Compact"/>
       </w:pPr>
       <w:r>
         <w:t xml:space="preserve">Write a</w:t>
@@ -1507,6 +1508,7 @@
           <w:ilvl w:val="0"/>
           <w:numId w:val="1002"/>
         </w:numPr>
+        <w:pStyle w:val="Compact"/>
       </w:pPr>
       <w:r>
         <w:t xml:space="preserve">Write a</w:t>
@@ -1567,6 +1569,7 @@
           <w:ilvl w:val="0"/>
           <w:numId w:val="1002"/>
         </w:numPr>
+        <w:pStyle w:val="Compact"/>
       </w:pPr>
       <w:r>
         <w:t xml:space="preserve">Write a</w:t>
@@ -1608,6 +1611,7 @@
           <w:ilvl w:val="0"/>
           <w:numId w:val="1002"/>
         </w:numPr>
+        <w:pStyle w:val="Compact"/>
       </w:pPr>
       <w:r>
         <w:t xml:space="preserve">Modify your previous loop, so that a new line character is displayed on the screen every time 10 asterisks have been displayed on the screen.</w:t>
@@ -1733,14 +1737,10 @@
     </w:p>
     <w:p>
       <w:pPr>
-        <w:numPr>
-          <w:ilvl w:val="0"/>
-          <w:numId w:val="1003"/>
-        </w:numPr>
-        <w:pStyle w:val="Compact"/>
-      </w:pPr>
-      <w:r>
-        <w:t xml:space="preserve">Triangle:</w:t>
+        <w:pStyle w:val="BodyText"/>
+      </w:pPr>
+      <w:r>
+        <w:t xml:space="preserve">##. Triangle:</w:t>
       </w:r>
     </w:p>
     <w:p>
@@ -1749,102 +1749,746 @@
       </w:pPr>
       <w:r>
         <w:rPr>
-          <w:rStyle w:val="VerbatimChar"/>
-        </w:rPr>
-        <w:t xml:space="preserve"> * </w:t>
-      </w:r>
-      <w:r>
-        <w:br/>
-      </w:r>
-      <w:r>
-        <w:rPr>
-          <w:rStyle w:val="VerbatimChar"/>
-        </w:rPr>
-        <w:t xml:space="preserve"> * *</w:t>
-      </w:r>
-      <w:r>
-        <w:br/>
-      </w:r>
-      <w:r>
-        <w:rPr>
-          <w:rStyle w:val="VerbatimChar"/>
-        </w:rPr>
-        <w:t xml:space="preserve"> * * *</w:t>
-      </w:r>
-      <w:r>
-        <w:br/>
-      </w:r>
-      <w:r>
-        <w:rPr>
-          <w:rStyle w:val="VerbatimChar"/>
-        </w:rPr>
-        <w:t xml:space="preserve"> * * * * </w:t>
-      </w:r>
-      <w:r>
-        <w:br/>
-      </w:r>
-      <w:r>
-        <w:rPr>
-          <w:rStyle w:val="VerbatimChar"/>
-        </w:rPr>
-        <w:t xml:space="preserve"> * * * * *</w:t>
-      </w:r>
-      <w:r>
-        <w:br/>
-      </w:r>
-      <w:r>
-        <w:rPr>
-          <w:rStyle w:val="VerbatimChar"/>
-        </w:rPr>
-        <w:t xml:space="preserve"> * * * * * *</w:t>
-      </w:r>
-      <w:r>
-        <w:br/>
-      </w:r>
-      <w:r>
-        <w:rPr>
-          <w:rStyle w:val="VerbatimChar"/>
-        </w:rPr>
-        <w:t xml:space="preserve"> * * * * * * * </w:t>
-      </w:r>
-      <w:r>
-        <w:br/>
-      </w:r>
-      <w:r>
-        <w:rPr>
-          <w:rStyle w:val="VerbatimChar"/>
-        </w:rPr>
-        <w:t xml:space="preserve"> * * * * * * * * </w:t>
-      </w:r>
-      <w:r>
-        <w:br/>
-      </w:r>
-      <w:r>
-        <w:rPr>
-          <w:rStyle w:val="VerbatimChar"/>
-        </w:rPr>
-        <w:t xml:space="preserve"> * * * * * * * * * </w:t>
-      </w:r>
-      <w:r>
-        <w:br/>
-      </w:r>
-      <w:r>
-        <w:rPr>
-          <w:rStyle w:val="VerbatimChar"/>
-        </w:rPr>
-        <w:t xml:space="preserve"> * * * * * * * * * *</w:t>
+          <w:rStyle w:val="NormalTok"/>
+        </w:rPr>
+        <w:t xml:space="preserve">```text</w:t>
+      </w:r>
+      <w:r>
+        <w:br/>
+      </w:r>
+      <w:r>
+        <w:rPr>
+          <w:rStyle w:val="NormalTok"/>
+        </w:rPr>
+        <w:t xml:space="preserve"> </w:t>
+      </w:r>
+      <w:r>
+        <w:rPr>
+          <w:rStyle w:val="OperatorTok"/>
+        </w:rPr>
+        <w:t xml:space="preserve">*</w:t>
+      </w:r>
+      <w:r>
+        <w:rPr>
+          <w:rStyle w:val="NormalTok"/>
+        </w:rPr>
+        <w:t xml:space="preserve"> </w:t>
+      </w:r>
+      <w:r>
+        <w:br/>
+      </w:r>
+      <w:r>
+        <w:rPr>
+          <w:rStyle w:val="NormalTok"/>
+        </w:rPr>
+        <w:t xml:space="preserve"> </w:t>
+      </w:r>
+      <w:r>
+        <w:rPr>
+          <w:rStyle w:val="OperatorTok"/>
+        </w:rPr>
+        <w:t xml:space="preserve">*</w:t>
+      </w:r>
+      <w:r>
+        <w:rPr>
+          <w:rStyle w:val="NormalTok"/>
+        </w:rPr>
+        <w:t xml:space="preserve"> </w:t>
+      </w:r>
+      <w:r>
+        <w:rPr>
+          <w:rStyle w:val="OperatorTok"/>
+        </w:rPr>
+        <w:t xml:space="preserve">*</w:t>
+      </w:r>
+      <w:r>
+        <w:br/>
+      </w:r>
+      <w:r>
+        <w:rPr>
+          <w:rStyle w:val="NormalTok"/>
+        </w:rPr>
+        <w:t xml:space="preserve"> </w:t>
+      </w:r>
+      <w:r>
+        <w:rPr>
+          <w:rStyle w:val="OperatorTok"/>
+        </w:rPr>
+        <w:t xml:space="preserve">*</w:t>
+      </w:r>
+      <w:r>
+        <w:rPr>
+          <w:rStyle w:val="NormalTok"/>
+        </w:rPr>
+        <w:t xml:space="preserve"> </w:t>
+      </w:r>
+      <w:r>
+        <w:rPr>
+          <w:rStyle w:val="OperatorTok"/>
+        </w:rPr>
+        <w:t xml:space="preserve">*</w:t>
+      </w:r>
+      <w:r>
+        <w:rPr>
+          <w:rStyle w:val="NormalTok"/>
+        </w:rPr>
+        <w:t xml:space="preserve"> </w:t>
+      </w:r>
+      <w:r>
+        <w:rPr>
+          <w:rStyle w:val="OperatorTok"/>
+        </w:rPr>
+        <w:t xml:space="preserve">*</w:t>
+      </w:r>
+      <w:r>
+        <w:br/>
+      </w:r>
+      <w:r>
+        <w:rPr>
+          <w:rStyle w:val="NormalTok"/>
+        </w:rPr>
+        <w:t xml:space="preserve"> </w:t>
+      </w:r>
+      <w:r>
+        <w:rPr>
+          <w:rStyle w:val="OperatorTok"/>
+        </w:rPr>
+        <w:t xml:space="preserve">*</w:t>
+      </w:r>
+      <w:r>
+        <w:rPr>
+          <w:rStyle w:val="NormalTok"/>
+        </w:rPr>
+        <w:t xml:space="preserve"> </w:t>
+      </w:r>
+      <w:r>
+        <w:rPr>
+          <w:rStyle w:val="OperatorTok"/>
+        </w:rPr>
+        <w:t xml:space="preserve">*</w:t>
+      </w:r>
+      <w:r>
+        <w:rPr>
+          <w:rStyle w:val="NormalTok"/>
+        </w:rPr>
+        <w:t xml:space="preserve"> </w:t>
+      </w:r>
+      <w:r>
+        <w:rPr>
+          <w:rStyle w:val="OperatorTok"/>
+        </w:rPr>
+        <w:t xml:space="preserve">*</w:t>
+      </w:r>
+      <w:r>
+        <w:rPr>
+          <w:rStyle w:val="NormalTok"/>
+        </w:rPr>
+        <w:t xml:space="preserve"> </w:t>
+      </w:r>
+      <w:r>
+        <w:rPr>
+          <w:rStyle w:val="OperatorTok"/>
+        </w:rPr>
+        <w:t xml:space="preserve">*</w:t>
+      </w:r>
+      <w:r>
+        <w:rPr>
+          <w:rStyle w:val="NormalTok"/>
+        </w:rPr>
+        <w:t xml:space="preserve"> </w:t>
+      </w:r>
+      <w:r>
+        <w:br/>
+      </w:r>
+      <w:r>
+        <w:rPr>
+          <w:rStyle w:val="NormalTok"/>
+        </w:rPr>
+        <w:t xml:space="preserve"> </w:t>
+      </w:r>
+      <w:r>
+        <w:rPr>
+          <w:rStyle w:val="OperatorTok"/>
+        </w:rPr>
+        <w:t xml:space="preserve">*</w:t>
+      </w:r>
+      <w:r>
+        <w:rPr>
+          <w:rStyle w:val="NormalTok"/>
+        </w:rPr>
+        <w:t xml:space="preserve"> </w:t>
+      </w:r>
+      <w:r>
+        <w:rPr>
+          <w:rStyle w:val="OperatorTok"/>
+        </w:rPr>
+        <w:t xml:space="preserve">*</w:t>
+      </w:r>
+      <w:r>
+        <w:rPr>
+          <w:rStyle w:val="NormalTok"/>
+        </w:rPr>
+        <w:t xml:space="preserve"> </w:t>
+      </w:r>
+      <w:r>
+        <w:rPr>
+          <w:rStyle w:val="OperatorTok"/>
+        </w:rPr>
+        <w:t xml:space="preserve">*</w:t>
+      </w:r>
+      <w:r>
+        <w:rPr>
+          <w:rStyle w:val="NormalTok"/>
+        </w:rPr>
+        <w:t xml:space="preserve"> </w:t>
+      </w:r>
+      <w:r>
+        <w:rPr>
+          <w:rStyle w:val="OperatorTok"/>
+        </w:rPr>
+        <w:t xml:space="preserve">*</w:t>
+      </w:r>
+      <w:r>
+        <w:rPr>
+          <w:rStyle w:val="NormalTok"/>
+        </w:rPr>
+        <w:t xml:space="preserve"> </w:t>
+      </w:r>
+      <w:r>
+        <w:rPr>
+          <w:rStyle w:val="OperatorTok"/>
+        </w:rPr>
+        <w:t xml:space="preserve">*</w:t>
+      </w:r>
+      <w:r>
+        <w:br/>
+      </w:r>
+      <w:r>
+        <w:rPr>
+          <w:rStyle w:val="NormalTok"/>
+        </w:rPr>
+        <w:t xml:space="preserve"> </w:t>
+      </w:r>
+      <w:r>
+        <w:rPr>
+          <w:rStyle w:val="OperatorTok"/>
+        </w:rPr>
+        <w:t xml:space="preserve">*</w:t>
+      </w:r>
+      <w:r>
+        <w:rPr>
+          <w:rStyle w:val="NormalTok"/>
+        </w:rPr>
+        <w:t xml:space="preserve"> </w:t>
+      </w:r>
+      <w:r>
+        <w:rPr>
+          <w:rStyle w:val="OperatorTok"/>
+        </w:rPr>
+        <w:t xml:space="preserve">*</w:t>
+      </w:r>
+      <w:r>
+        <w:rPr>
+          <w:rStyle w:val="NormalTok"/>
+        </w:rPr>
+        <w:t xml:space="preserve"> </w:t>
+      </w:r>
+      <w:r>
+        <w:rPr>
+          <w:rStyle w:val="OperatorTok"/>
+        </w:rPr>
+        <w:t xml:space="preserve">*</w:t>
+      </w:r>
+      <w:r>
+        <w:rPr>
+          <w:rStyle w:val="NormalTok"/>
+        </w:rPr>
+        <w:t xml:space="preserve"> </w:t>
+      </w:r>
+      <w:r>
+        <w:rPr>
+          <w:rStyle w:val="OperatorTok"/>
+        </w:rPr>
+        <w:t xml:space="preserve">*</w:t>
+      </w:r>
+      <w:r>
+        <w:rPr>
+          <w:rStyle w:val="NormalTok"/>
+        </w:rPr>
+        <w:t xml:space="preserve"> </w:t>
+      </w:r>
+      <w:r>
+        <w:rPr>
+          <w:rStyle w:val="OperatorTok"/>
+        </w:rPr>
+        <w:t xml:space="preserve">*</w:t>
+      </w:r>
+      <w:r>
+        <w:rPr>
+          <w:rStyle w:val="NormalTok"/>
+        </w:rPr>
+        <w:t xml:space="preserve"> </w:t>
+      </w:r>
+      <w:r>
+        <w:rPr>
+          <w:rStyle w:val="OperatorTok"/>
+        </w:rPr>
+        <w:t xml:space="preserve">*</w:t>
+      </w:r>
+      <w:r>
+        <w:br/>
+      </w:r>
+      <w:r>
+        <w:rPr>
+          <w:rStyle w:val="NormalTok"/>
+        </w:rPr>
+        <w:t xml:space="preserve"> </w:t>
+      </w:r>
+      <w:r>
+        <w:rPr>
+          <w:rStyle w:val="OperatorTok"/>
+        </w:rPr>
+        <w:t xml:space="preserve">*</w:t>
+      </w:r>
+      <w:r>
+        <w:rPr>
+          <w:rStyle w:val="NormalTok"/>
+        </w:rPr>
+        <w:t xml:space="preserve"> </w:t>
+      </w:r>
+      <w:r>
+        <w:rPr>
+          <w:rStyle w:val="OperatorTok"/>
+        </w:rPr>
+        <w:t xml:space="preserve">*</w:t>
+      </w:r>
+      <w:r>
+        <w:rPr>
+          <w:rStyle w:val="NormalTok"/>
+        </w:rPr>
+        <w:t xml:space="preserve"> </w:t>
+      </w:r>
+      <w:r>
+        <w:rPr>
+          <w:rStyle w:val="OperatorTok"/>
+        </w:rPr>
+        <w:t xml:space="preserve">*</w:t>
+      </w:r>
+      <w:r>
+        <w:rPr>
+          <w:rStyle w:val="NormalTok"/>
+        </w:rPr>
+        <w:t xml:space="preserve"> </w:t>
+      </w:r>
+      <w:r>
+        <w:rPr>
+          <w:rStyle w:val="OperatorTok"/>
+        </w:rPr>
+        <w:t xml:space="preserve">*</w:t>
+      </w:r>
+      <w:r>
+        <w:rPr>
+          <w:rStyle w:val="NormalTok"/>
+        </w:rPr>
+        <w:t xml:space="preserve"> </w:t>
+      </w:r>
+      <w:r>
+        <w:rPr>
+          <w:rStyle w:val="OperatorTok"/>
+        </w:rPr>
+        <w:t xml:space="preserve">*</w:t>
+      </w:r>
+      <w:r>
+        <w:rPr>
+          <w:rStyle w:val="NormalTok"/>
+        </w:rPr>
+        <w:t xml:space="preserve"> </w:t>
+      </w:r>
+      <w:r>
+        <w:rPr>
+          <w:rStyle w:val="OperatorTok"/>
+        </w:rPr>
+        <w:t xml:space="preserve">*</w:t>
+      </w:r>
+      <w:r>
+        <w:rPr>
+          <w:rStyle w:val="NormalTok"/>
+        </w:rPr>
+        <w:t xml:space="preserve"> </w:t>
+      </w:r>
+      <w:r>
+        <w:rPr>
+          <w:rStyle w:val="OperatorTok"/>
+        </w:rPr>
+        <w:t xml:space="preserve">*</w:t>
+      </w:r>
+      <w:r>
+        <w:rPr>
+          <w:rStyle w:val="NormalTok"/>
+        </w:rPr>
+        <w:t xml:space="preserve"> </w:t>
+      </w:r>
+      <w:r>
+        <w:br/>
+      </w:r>
+      <w:r>
+        <w:rPr>
+          <w:rStyle w:val="NormalTok"/>
+        </w:rPr>
+        <w:t xml:space="preserve"> </w:t>
+      </w:r>
+      <w:r>
+        <w:rPr>
+          <w:rStyle w:val="OperatorTok"/>
+        </w:rPr>
+        <w:t xml:space="preserve">*</w:t>
+      </w:r>
+      <w:r>
+        <w:rPr>
+          <w:rStyle w:val="NormalTok"/>
+        </w:rPr>
+        <w:t xml:space="preserve"> </w:t>
+      </w:r>
+      <w:r>
+        <w:rPr>
+          <w:rStyle w:val="OperatorTok"/>
+        </w:rPr>
+        <w:t xml:space="preserve">*</w:t>
+      </w:r>
+      <w:r>
+        <w:rPr>
+          <w:rStyle w:val="NormalTok"/>
+        </w:rPr>
+        <w:t xml:space="preserve"> </w:t>
+      </w:r>
+      <w:r>
+        <w:rPr>
+          <w:rStyle w:val="OperatorTok"/>
+        </w:rPr>
+        <w:t xml:space="preserve">*</w:t>
+      </w:r>
+      <w:r>
+        <w:rPr>
+          <w:rStyle w:val="NormalTok"/>
+        </w:rPr>
+        <w:t xml:space="preserve"> </w:t>
+      </w:r>
+      <w:r>
+        <w:rPr>
+          <w:rStyle w:val="OperatorTok"/>
+        </w:rPr>
+        <w:t xml:space="preserve">*</w:t>
+      </w:r>
+      <w:r>
+        <w:rPr>
+          <w:rStyle w:val="NormalTok"/>
+        </w:rPr>
+        <w:t xml:space="preserve"> </w:t>
+      </w:r>
+      <w:r>
+        <w:rPr>
+          <w:rStyle w:val="OperatorTok"/>
+        </w:rPr>
+        <w:t xml:space="preserve">*</w:t>
+      </w:r>
+      <w:r>
+        <w:rPr>
+          <w:rStyle w:val="NormalTok"/>
+        </w:rPr>
+        <w:t xml:space="preserve"> </w:t>
+      </w:r>
+      <w:r>
+        <w:rPr>
+          <w:rStyle w:val="OperatorTok"/>
+        </w:rPr>
+        <w:t xml:space="preserve">*</w:t>
+      </w:r>
+      <w:r>
+        <w:rPr>
+          <w:rStyle w:val="NormalTok"/>
+        </w:rPr>
+        <w:t xml:space="preserve"> </w:t>
+      </w:r>
+      <w:r>
+        <w:rPr>
+          <w:rStyle w:val="OperatorTok"/>
+        </w:rPr>
+        <w:t xml:space="preserve">*</w:t>
+      </w:r>
+      <w:r>
+        <w:rPr>
+          <w:rStyle w:val="NormalTok"/>
+        </w:rPr>
+        <w:t xml:space="preserve"> </w:t>
+      </w:r>
+      <w:r>
+        <w:rPr>
+          <w:rStyle w:val="OperatorTok"/>
+        </w:rPr>
+        <w:t xml:space="preserve">*</w:t>
+      </w:r>
+      <w:r>
+        <w:rPr>
+          <w:rStyle w:val="NormalTok"/>
+        </w:rPr>
+        <w:t xml:space="preserve"> </w:t>
+      </w:r>
+      <w:r>
+        <w:br/>
+      </w:r>
+      <w:r>
+        <w:rPr>
+          <w:rStyle w:val="NormalTok"/>
+        </w:rPr>
+        <w:t xml:space="preserve"> </w:t>
+      </w:r>
+      <w:r>
+        <w:rPr>
+          <w:rStyle w:val="OperatorTok"/>
+        </w:rPr>
+        <w:t xml:space="preserve">*</w:t>
+      </w:r>
+      <w:r>
+        <w:rPr>
+          <w:rStyle w:val="NormalTok"/>
+        </w:rPr>
+        <w:t xml:space="preserve"> </w:t>
+      </w:r>
+      <w:r>
+        <w:rPr>
+          <w:rStyle w:val="OperatorTok"/>
+        </w:rPr>
+        <w:t xml:space="preserve">*</w:t>
+      </w:r>
+      <w:r>
+        <w:rPr>
+          <w:rStyle w:val="NormalTok"/>
+        </w:rPr>
+        <w:t xml:space="preserve"> </w:t>
+      </w:r>
+      <w:r>
+        <w:rPr>
+          <w:rStyle w:val="OperatorTok"/>
+        </w:rPr>
+        <w:t xml:space="preserve">*</w:t>
+      </w:r>
+      <w:r>
+        <w:rPr>
+          <w:rStyle w:val="NormalTok"/>
+        </w:rPr>
+        <w:t xml:space="preserve"> </w:t>
+      </w:r>
+      <w:r>
+        <w:rPr>
+          <w:rStyle w:val="OperatorTok"/>
+        </w:rPr>
+        <w:t xml:space="preserve">*</w:t>
+      </w:r>
+      <w:r>
+        <w:rPr>
+          <w:rStyle w:val="NormalTok"/>
+        </w:rPr>
+        <w:t xml:space="preserve"> </w:t>
+      </w:r>
+      <w:r>
+        <w:rPr>
+          <w:rStyle w:val="OperatorTok"/>
+        </w:rPr>
+        <w:t xml:space="preserve">*</w:t>
+      </w:r>
+      <w:r>
+        <w:rPr>
+          <w:rStyle w:val="NormalTok"/>
+        </w:rPr>
+        <w:t xml:space="preserve"> </w:t>
+      </w:r>
+      <w:r>
+        <w:rPr>
+          <w:rStyle w:val="OperatorTok"/>
+        </w:rPr>
+        <w:t xml:space="preserve">*</w:t>
+      </w:r>
+      <w:r>
+        <w:rPr>
+          <w:rStyle w:val="NormalTok"/>
+        </w:rPr>
+        <w:t xml:space="preserve"> </w:t>
+      </w:r>
+      <w:r>
+        <w:rPr>
+          <w:rStyle w:val="OperatorTok"/>
+        </w:rPr>
+        <w:t xml:space="preserve">*</w:t>
+      </w:r>
+      <w:r>
+        <w:rPr>
+          <w:rStyle w:val="NormalTok"/>
+        </w:rPr>
+        <w:t xml:space="preserve"> </w:t>
+      </w:r>
+      <w:r>
+        <w:rPr>
+          <w:rStyle w:val="OperatorTok"/>
+        </w:rPr>
+        <w:t xml:space="preserve">*</w:t>
+      </w:r>
+      <w:r>
+        <w:rPr>
+          <w:rStyle w:val="NormalTok"/>
+        </w:rPr>
+        <w:t xml:space="preserve"> </w:t>
+      </w:r>
+      <w:r>
+        <w:rPr>
+          <w:rStyle w:val="OperatorTok"/>
+        </w:rPr>
+        <w:t xml:space="preserve">*</w:t>
+      </w:r>
+      <w:r>
+        <w:rPr>
+          <w:rStyle w:val="NormalTok"/>
+        </w:rPr>
+        <w:t xml:space="preserve"> </w:t>
+      </w:r>
+      <w:r>
+        <w:br/>
+      </w:r>
+      <w:r>
+        <w:rPr>
+          <w:rStyle w:val="NormalTok"/>
+        </w:rPr>
+        <w:t xml:space="preserve"> </w:t>
+      </w:r>
+      <w:r>
+        <w:rPr>
+          <w:rStyle w:val="OperatorTok"/>
+        </w:rPr>
+        <w:t xml:space="preserve">*</w:t>
+      </w:r>
+      <w:r>
+        <w:rPr>
+          <w:rStyle w:val="NormalTok"/>
+        </w:rPr>
+        <w:t xml:space="preserve"> </w:t>
+      </w:r>
+      <w:r>
+        <w:rPr>
+          <w:rStyle w:val="OperatorTok"/>
+        </w:rPr>
+        <w:t xml:space="preserve">*</w:t>
+      </w:r>
+      <w:r>
+        <w:rPr>
+          <w:rStyle w:val="NormalTok"/>
+        </w:rPr>
+        <w:t xml:space="preserve"> </w:t>
+      </w:r>
+      <w:r>
+        <w:rPr>
+          <w:rStyle w:val="OperatorTok"/>
+        </w:rPr>
+        <w:t xml:space="preserve">*</w:t>
+      </w:r>
+      <w:r>
+        <w:rPr>
+          <w:rStyle w:val="NormalTok"/>
+        </w:rPr>
+        <w:t xml:space="preserve"> </w:t>
+      </w:r>
+      <w:r>
+        <w:rPr>
+          <w:rStyle w:val="OperatorTok"/>
+        </w:rPr>
+        <w:t xml:space="preserve">*</w:t>
+      </w:r>
+      <w:r>
+        <w:rPr>
+          <w:rStyle w:val="NormalTok"/>
+        </w:rPr>
+        <w:t xml:space="preserve"> </w:t>
+      </w:r>
+      <w:r>
+        <w:rPr>
+          <w:rStyle w:val="OperatorTok"/>
+        </w:rPr>
+        <w:t xml:space="preserve">*</w:t>
+      </w:r>
+      <w:r>
+        <w:rPr>
+          <w:rStyle w:val="NormalTok"/>
+        </w:rPr>
+        <w:t xml:space="preserve"> </w:t>
+      </w:r>
+      <w:r>
+        <w:rPr>
+          <w:rStyle w:val="OperatorTok"/>
+        </w:rPr>
+        <w:t xml:space="preserve">*</w:t>
+      </w:r>
+      <w:r>
+        <w:rPr>
+          <w:rStyle w:val="NormalTok"/>
+        </w:rPr>
+        <w:t xml:space="preserve"> </w:t>
+      </w:r>
+      <w:r>
+        <w:rPr>
+          <w:rStyle w:val="OperatorTok"/>
+        </w:rPr>
+        <w:t xml:space="preserve">*</w:t>
+      </w:r>
+      <w:r>
+        <w:rPr>
+          <w:rStyle w:val="NormalTok"/>
+        </w:rPr>
+        <w:t xml:space="preserve"> </w:t>
+      </w:r>
+      <w:r>
+        <w:rPr>
+          <w:rStyle w:val="OperatorTok"/>
+        </w:rPr>
+        <w:t xml:space="preserve">*</w:t>
+      </w:r>
+      <w:r>
+        <w:rPr>
+          <w:rStyle w:val="NormalTok"/>
+        </w:rPr>
+        <w:t xml:space="preserve"> </w:t>
+      </w:r>
+      <w:r>
+        <w:rPr>
+          <w:rStyle w:val="OperatorTok"/>
+        </w:rPr>
+        <w:t xml:space="preserve">*</w:t>
+      </w:r>
+      <w:r>
+        <w:rPr>
+          <w:rStyle w:val="NormalTok"/>
+        </w:rPr>
+        <w:t xml:space="preserve"> </w:t>
+      </w:r>
+      <w:r>
+        <w:rPr>
+          <w:rStyle w:val="OperatorTok"/>
+        </w:rPr>
+        <w:t xml:space="preserve">*</w:t>
+      </w:r>
+      <w:r>
+        <w:br/>
+      </w:r>
+      <w:r>
+        <w:rPr>
+          <w:rStyle w:val="NormalTok"/>
+        </w:rPr>
+        <w:t xml:space="preserve">``` </w:t>
       </w:r>
     </w:p>
     <w:p>
       <w:pPr>
-        <w:numPr>
-          <w:ilvl w:val="0"/>
-          <w:numId w:val="1004"/>
-        </w:numPr>
-        <w:pStyle w:val="Compact"/>
-      </w:pPr>
-      <w:r>
-        <w:t xml:space="preserve">Triangle of numbers</w:t>
+        <w:pStyle w:val="FirstParagraph"/>
+      </w:pPr>
+      <w:r>
+        <w:t xml:space="preserve">##. Triangle of numbers</w:t>
       </w:r>
     </w:p>
     <w:p>
@@ -1853,7 +2497,16 @@
       </w:pPr>
       <w:r>
         <w:rPr>
-          <w:rStyle w:val="VerbatimChar"/>
+          <w:rStyle w:val="NormalTok"/>
+        </w:rPr>
+        <w:t xml:space="preserve">```text</w:t>
+      </w:r>
+      <w:r>
+        <w:br/>
+      </w:r>
+      <w:r>
+        <w:rPr>
+          <w:rStyle w:val="DecValTok"/>
         </w:rPr>
         <w:t xml:space="preserve">1</w:t>
       </w:r>
@@ -1862,7 +2515,7 @@
       </w:r>
       <w:r>
         <w:rPr>
-          <w:rStyle w:val="VerbatimChar"/>
+          <w:rStyle w:val="DecValTok"/>
         </w:rPr>
         <w:t xml:space="preserve">222</w:t>
       </w:r>
@@ -1871,7 +2524,7 @@
       </w:r>
       <w:r>
         <w:rPr>
-          <w:rStyle w:val="VerbatimChar"/>
+          <w:rStyle w:val="DecValTok"/>
         </w:rPr>
         <w:t xml:space="preserve">33333</w:t>
       </w:r>
@@ -1880,7 +2533,7 @@
       </w:r>
       <w:r>
         <w:rPr>
-          <w:rStyle w:val="VerbatimChar"/>
+          <w:rStyle w:val="DecValTok"/>
         </w:rPr>
         <w:t xml:space="preserve">4444444</w:t>
       </w:r>
@@ -1889,21 +2542,26 @@
       </w:r>
       <w:r>
         <w:rPr>
-          <w:rStyle w:val="VerbatimChar"/>
+          <w:rStyle w:val="DecValTok"/>
         </w:rPr>
         <w:t xml:space="preserve">555555555</w:t>
+      </w:r>
+      <w:r>
+        <w:br/>
+      </w:r>
+      <w:r>
+        <w:rPr>
+          <w:rStyle w:val="NormalTok"/>
+        </w:rPr>
+        <w:t xml:space="preserve">``` </w:t>
       </w:r>
     </w:p>
     <w:p>
       <w:pPr>
-        <w:numPr>
-          <w:ilvl w:val="0"/>
-          <w:numId w:val="1005"/>
-        </w:numPr>
-        <w:pStyle w:val="Compact"/>
-      </w:pPr>
-      <w:r>
-        <w:t xml:space="preserve">Upside-down binary triangle</w:t>
+        <w:pStyle w:val="FirstParagraph"/>
+      </w:pPr>
+      <w:r>
+        <w:t xml:space="preserve">##. Upside-down binary triangle</w:t>
       </w:r>
     </w:p>
     <w:p>
@@ -1912,6 +2570,15 @@
       </w:pPr>
       <w:r>
         <w:rPr>
+          <w:rStyle w:val="NormalTok"/>
+        </w:rPr>
+        <w:t xml:space="preserve">```</w:t>
+      </w:r>
+      <w:r>
+        <w:br/>
+      </w:r>
+      <w:r>
+        <w:rPr>
           <w:rStyle w:val="DecValTok"/>
         </w:rPr>
         <w:t xml:space="preserve">1010101</w:t>
@@ -1972,6 +2639,15 @@
           <w:rStyle w:val="DecValTok"/>
         </w:rPr>
         <w:t xml:space="preserve">1</w:t>
+      </w:r>
+      <w:r>
+        <w:br/>
+      </w:r>
+      <w:r>
+        <w:rPr>
+          <w:rStyle w:val="NormalTok"/>
+        </w:rPr>
+        <w:t xml:space="preserve">``` </w:t>
       </w:r>
     </w:p>
     <w:bookmarkEnd w:id="24"/>
@@ -2200,96 +2876,6 @@
     </w:lvlOverride>
   </w:num>
   <w:num w:numId="1002">
-    <w:abstractNumId w:val="99201"/>
-    <w:lvlOverride w:ilvl="0">
-      <w:startOverride w:val="1"/>
-    </w:lvlOverride>
-    <w:lvlOverride w:ilvl="1">
-      <w:startOverride w:val="1"/>
-    </w:lvlOverride>
-    <w:lvlOverride w:ilvl="2">
-      <w:startOverride w:val="1"/>
-    </w:lvlOverride>
-    <w:lvlOverride w:ilvl="3">
-      <w:startOverride w:val="1"/>
-    </w:lvlOverride>
-    <w:lvlOverride w:ilvl="4">
-      <w:startOverride w:val="1"/>
-    </w:lvlOverride>
-    <w:lvlOverride w:ilvl="5">
-      <w:startOverride w:val="1"/>
-    </w:lvlOverride>
-    <w:lvlOverride w:ilvl="6">
-      <w:startOverride w:val="1"/>
-    </w:lvlOverride>
-    <w:lvlOverride w:ilvl="7">
-      <w:startOverride w:val="1"/>
-    </w:lvlOverride>
-    <w:lvlOverride w:ilvl="8">
-      <w:startOverride w:val="1"/>
-    </w:lvlOverride>
-  </w:num>
-  <w:num w:numId="1003">
-    <w:abstractNumId w:val="99201"/>
-    <w:lvlOverride w:ilvl="0">
-      <w:startOverride w:val="1"/>
-    </w:lvlOverride>
-    <w:lvlOverride w:ilvl="1">
-      <w:startOverride w:val="1"/>
-    </w:lvlOverride>
-    <w:lvlOverride w:ilvl="2">
-      <w:startOverride w:val="1"/>
-    </w:lvlOverride>
-    <w:lvlOverride w:ilvl="3">
-      <w:startOverride w:val="1"/>
-    </w:lvlOverride>
-    <w:lvlOverride w:ilvl="4">
-      <w:startOverride w:val="1"/>
-    </w:lvlOverride>
-    <w:lvlOverride w:ilvl="5">
-      <w:startOverride w:val="1"/>
-    </w:lvlOverride>
-    <w:lvlOverride w:ilvl="6">
-      <w:startOverride w:val="1"/>
-    </w:lvlOverride>
-    <w:lvlOverride w:ilvl="7">
-      <w:startOverride w:val="1"/>
-    </w:lvlOverride>
-    <w:lvlOverride w:ilvl="8">
-      <w:startOverride w:val="1"/>
-    </w:lvlOverride>
-  </w:num>
-  <w:num w:numId="1004">
-    <w:abstractNumId w:val="99201"/>
-    <w:lvlOverride w:ilvl="0">
-      <w:startOverride w:val="1"/>
-    </w:lvlOverride>
-    <w:lvlOverride w:ilvl="1">
-      <w:startOverride w:val="1"/>
-    </w:lvlOverride>
-    <w:lvlOverride w:ilvl="2">
-      <w:startOverride w:val="1"/>
-    </w:lvlOverride>
-    <w:lvlOverride w:ilvl="3">
-      <w:startOverride w:val="1"/>
-    </w:lvlOverride>
-    <w:lvlOverride w:ilvl="4">
-      <w:startOverride w:val="1"/>
-    </w:lvlOverride>
-    <w:lvlOverride w:ilvl="5">
-      <w:startOverride w:val="1"/>
-    </w:lvlOverride>
-    <w:lvlOverride w:ilvl="6">
-      <w:startOverride w:val="1"/>
-    </w:lvlOverride>
-    <w:lvlOverride w:ilvl="7">
-      <w:startOverride w:val="1"/>
-    </w:lvlOverride>
-    <w:lvlOverride w:ilvl="8">
-      <w:startOverride w:val="1"/>
-    </w:lvlOverride>
-  </w:num>
-  <w:num w:numId="1005">
     <w:abstractNumId w:val="99201"/>
     <w:lvlOverride w:ilvl="0">
       <w:startOverride w:val="1"/>

</xml_diff>

<commit_message>
Deploying to gh-pages from @ csci-1301/csci-1301.github.io@26e3ce82f5f02553fbe4b4c569255731b0d9a48f 🚀
</commit_message>
<xml_diff>
--- a/labs/IncrementDecrement/index.docx
+++ b/labs/IncrementDecrement/index.docx
@@ -58,7 +58,7 @@
         <w:pStyle w:val="Date"/>
       </w:pPr>
       <w:r>
-        <w:t xml:space="preserve">June  14, 2021 (11:23:59 PM)</w:t>
+        <w:t xml:space="preserve">June  14, 2021 (11:30:26 PM)</w:t>
       </w:r>
     </w:p>
     <w:sdt>
@@ -195,7 +195,7 @@
         <w:pStyle w:val="Compact"/>
       </w:pPr>
       <w:r>
-        <w:t xml:space="preserve">What dies</w:t>
+        <w:t xml:space="preserve">What does</w:t>
       </w:r>
       <w:r>
         <w:t xml:space="preserve"> </w:t>
@@ -240,7 +240,7 @@
         <w:pStyle w:val="Compact"/>
       </w:pPr>
       <w:r>
-        <w:t xml:space="preserve">Can you explain what is the difference between</w:t>
+        <w:t xml:space="preserve">In your own words, can you explain what is the difference between</w:t>
       </w:r>
       <w:r>
         <w:t xml:space="preserve"> </w:t>
@@ -312,7 +312,7 @@
         <w:pStyle w:val="BodyText"/>
       </w:pPr>
       <w:r>
-        <w:t xml:space="preserve">Compare your answers from previous section to what you observe in the output. Do your answers match?</w:t>
+        <w:t xml:space="preserve">Compare your answers from previous section to what you observe in the output. Do your answers match with what you observe in the output?</w:t>
       </w:r>
     </w:p>
     <w:p>
@@ -1737,10 +1737,14 @@
     </w:p>
     <w:p>
       <w:pPr>
-        <w:pStyle w:val="BodyText"/>
-      </w:pPr>
-      <w:r>
-        <w:t xml:space="preserve">##. Triangle:</w:t>
+        <w:numPr>
+          <w:ilvl w:val="0"/>
+          <w:numId w:val="1003"/>
+        </w:numPr>
+        <w:pStyle w:val="Compact"/>
+      </w:pPr>
+      <w:r>
+        <w:t xml:space="preserve">Triangle:</w:t>
       </w:r>
     </w:p>
     <w:p>
@@ -1749,746 +1753,102 @@
       </w:pPr>
       <w:r>
         <w:rPr>
-          <w:rStyle w:val="NormalTok"/>
-        </w:rPr>
-        <w:t xml:space="preserve">```text</w:t>
-      </w:r>
-      <w:r>
-        <w:br/>
-      </w:r>
-      <w:r>
-        <w:rPr>
-          <w:rStyle w:val="NormalTok"/>
-        </w:rPr>
-        <w:t xml:space="preserve"> </w:t>
-      </w:r>
-      <w:r>
-        <w:rPr>
-          <w:rStyle w:val="OperatorTok"/>
-        </w:rPr>
-        <w:t xml:space="preserve">*</w:t>
-      </w:r>
-      <w:r>
-        <w:rPr>
-          <w:rStyle w:val="NormalTok"/>
-        </w:rPr>
-        <w:t xml:space="preserve"> </w:t>
-      </w:r>
-      <w:r>
-        <w:br/>
-      </w:r>
-      <w:r>
-        <w:rPr>
-          <w:rStyle w:val="NormalTok"/>
-        </w:rPr>
-        <w:t xml:space="preserve"> </w:t>
-      </w:r>
-      <w:r>
-        <w:rPr>
-          <w:rStyle w:val="OperatorTok"/>
-        </w:rPr>
-        <w:t xml:space="preserve">*</w:t>
-      </w:r>
-      <w:r>
-        <w:rPr>
-          <w:rStyle w:val="NormalTok"/>
-        </w:rPr>
-        <w:t xml:space="preserve"> </w:t>
-      </w:r>
-      <w:r>
-        <w:rPr>
-          <w:rStyle w:val="OperatorTok"/>
-        </w:rPr>
-        <w:t xml:space="preserve">*</w:t>
-      </w:r>
-      <w:r>
-        <w:br/>
-      </w:r>
-      <w:r>
-        <w:rPr>
-          <w:rStyle w:val="NormalTok"/>
-        </w:rPr>
-        <w:t xml:space="preserve"> </w:t>
-      </w:r>
-      <w:r>
-        <w:rPr>
-          <w:rStyle w:val="OperatorTok"/>
-        </w:rPr>
-        <w:t xml:space="preserve">*</w:t>
-      </w:r>
-      <w:r>
-        <w:rPr>
-          <w:rStyle w:val="NormalTok"/>
-        </w:rPr>
-        <w:t xml:space="preserve"> </w:t>
-      </w:r>
-      <w:r>
-        <w:rPr>
-          <w:rStyle w:val="OperatorTok"/>
-        </w:rPr>
-        <w:t xml:space="preserve">*</w:t>
-      </w:r>
-      <w:r>
-        <w:rPr>
-          <w:rStyle w:val="NormalTok"/>
-        </w:rPr>
-        <w:t xml:space="preserve"> </w:t>
-      </w:r>
-      <w:r>
-        <w:rPr>
-          <w:rStyle w:val="OperatorTok"/>
-        </w:rPr>
-        <w:t xml:space="preserve">*</w:t>
-      </w:r>
-      <w:r>
-        <w:br/>
-      </w:r>
-      <w:r>
-        <w:rPr>
-          <w:rStyle w:val="NormalTok"/>
-        </w:rPr>
-        <w:t xml:space="preserve"> </w:t>
-      </w:r>
-      <w:r>
-        <w:rPr>
-          <w:rStyle w:val="OperatorTok"/>
-        </w:rPr>
-        <w:t xml:space="preserve">*</w:t>
-      </w:r>
-      <w:r>
-        <w:rPr>
-          <w:rStyle w:val="NormalTok"/>
-        </w:rPr>
-        <w:t xml:space="preserve"> </w:t>
-      </w:r>
-      <w:r>
-        <w:rPr>
-          <w:rStyle w:val="OperatorTok"/>
-        </w:rPr>
-        <w:t xml:space="preserve">*</w:t>
-      </w:r>
-      <w:r>
-        <w:rPr>
-          <w:rStyle w:val="NormalTok"/>
-        </w:rPr>
-        <w:t xml:space="preserve"> </w:t>
-      </w:r>
-      <w:r>
-        <w:rPr>
-          <w:rStyle w:val="OperatorTok"/>
-        </w:rPr>
-        <w:t xml:space="preserve">*</w:t>
-      </w:r>
-      <w:r>
-        <w:rPr>
-          <w:rStyle w:val="NormalTok"/>
-        </w:rPr>
-        <w:t xml:space="preserve"> </w:t>
-      </w:r>
-      <w:r>
-        <w:rPr>
-          <w:rStyle w:val="OperatorTok"/>
-        </w:rPr>
-        <w:t xml:space="preserve">*</w:t>
-      </w:r>
-      <w:r>
-        <w:rPr>
-          <w:rStyle w:val="NormalTok"/>
-        </w:rPr>
-        <w:t xml:space="preserve"> </w:t>
-      </w:r>
-      <w:r>
-        <w:br/>
-      </w:r>
-      <w:r>
-        <w:rPr>
-          <w:rStyle w:val="NormalTok"/>
-        </w:rPr>
-        <w:t xml:space="preserve"> </w:t>
-      </w:r>
-      <w:r>
-        <w:rPr>
-          <w:rStyle w:val="OperatorTok"/>
-        </w:rPr>
-        <w:t xml:space="preserve">*</w:t>
-      </w:r>
-      <w:r>
-        <w:rPr>
-          <w:rStyle w:val="NormalTok"/>
-        </w:rPr>
-        <w:t xml:space="preserve"> </w:t>
-      </w:r>
-      <w:r>
-        <w:rPr>
-          <w:rStyle w:val="OperatorTok"/>
-        </w:rPr>
-        <w:t xml:space="preserve">*</w:t>
-      </w:r>
-      <w:r>
-        <w:rPr>
-          <w:rStyle w:val="NormalTok"/>
-        </w:rPr>
-        <w:t xml:space="preserve"> </w:t>
-      </w:r>
-      <w:r>
-        <w:rPr>
-          <w:rStyle w:val="OperatorTok"/>
-        </w:rPr>
-        <w:t xml:space="preserve">*</w:t>
-      </w:r>
-      <w:r>
-        <w:rPr>
-          <w:rStyle w:val="NormalTok"/>
-        </w:rPr>
-        <w:t xml:space="preserve"> </w:t>
-      </w:r>
-      <w:r>
-        <w:rPr>
-          <w:rStyle w:val="OperatorTok"/>
-        </w:rPr>
-        <w:t xml:space="preserve">*</w:t>
-      </w:r>
-      <w:r>
-        <w:rPr>
-          <w:rStyle w:val="NormalTok"/>
-        </w:rPr>
-        <w:t xml:space="preserve"> </w:t>
-      </w:r>
-      <w:r>
-        <w:rPr>
-          <w:rStyle w:val="OperatorTok"/>
-        </w:rPr>
-        <w:t xml:space="preserve">*</w:t>
-      </w:r>
-      <w:r>
-        <w:br/>
-      </w:r>
-      <w:r>
-        <w:rPr>
-          <w:rStyle w:val="NormalTok"/>
-        </w:rPr>
-        <w:t xml:space="preserve"> </w:t>
-      </w:r>
-      <w:r>
-        <w:rPr>
-          <w:rStyle w:val="OperatorTok"/>
-        </w:rPr>
-        <w:t xml:space="preserve">*</w:t>
-      </w:r>
-      <w:r>
-        <w:rPr>
-          <w:rStyle w:val="NormalTok"/>
-        </w:rPr>
-        <w:t xml:space="preserve"> </w:t>
-      </w:r>
-      <w:r>
-        <w:rPr>
-          <w:rStyle w:val="OperatorTok"/>
-        </w:rPr>
-        <w:t xml:space="preserve">*</w:t>
-      </w:r>
-      <w:r>
-        <w:rPr>
-          <w:rStyle w:val="NormalTok"/>
-        </w:rPr>
-        <w:t xml:space="preserve"> </w:t>
-      </w:r>
-      <w:r>
-        <w:rPr>
-          <w:rStyle w:val="OperatorTok"/>
-        </w:rPr>
-        <w:t xml:space="preserve">*</w:t>
-      </w:r>
-      <w:r>
-        <w:rPr>
-          <w:rStyle w:val="NormalTok"/>
-        </w:rPr>
-        <w:t xml:space="preserve"> </w:t>
-      </w:r>
-      <w:r>
-        <w:rPr>
-          <w:rStyle w:val="OperatorTok"/>
-        </w:rPr>
-        <w:t xml:space="preserve">*</w:t>
-      </w:r>
-      <w:r>
-        <w:rPr>
-          <w:rStyle w:val="NormalTok"/>
-        </w:rPr>
-        <w:t xml:space="preserve"> </w:t>
-      </w:r>
-      <w:r>
-        <w:rPr>
-          <w:rStyle w:val="OperatorTok"/>
-        </w:rPr>
-        <w:t xml:space="preserve">*</w:t>
-      </w:r>
-      <w:r>
-        <w:rPr>
-          <w:rStyle w:val="NormalTok"/>
-        </w:rPr>
-        <w:t xml:space="preserve"> </w:t>
-      </w:r>
-      <w:r>
-        <w:rPr>
-          <w:rStyle w:val="OperatorTok"/>
-        </w:rPr>
-        <w:t xml:space="preserve">*</w:t>
-      </w:r>
-      <w:r>
-        <w:br/>
-      </w:r>
-      <w:r>
-        <w:rPr>
-          <w:rStyle w:val="NormalTok"/>
-        </w:rPr>
-        <w:t xml:space="preserve"> </w:t>
-      </w:r>
-      <w:r>
-        <w:rPr>
-          <w:rStyle w:val="OperatorTok"/>
-        </w:rPr>
-        <w:t xml:space="preserve">*</w:t>
-      </w:r>
-      <w:r>
-        <w:rPr>
-          <w:rStyle w:val="NormalTok"/>
-        </w:rPr>
-        <w:t xml:space="preserve"> </w:t>
-      </w:r>
-      <w:r>
-        <w:rPr>
-          <w:rStyle w:val="OperatorTok"/>
-        </w:rPr>
-        <w:t xml:space="preserve">*</w:t>
-      </w:r>
-      <w:r>
-        <w:rPr>
-          <w:rStyle w:val="NormalTok"/>
-        </w:rPr>
-        <w:t xml:space="preserve"> </w:t>
-      </w:r>
-      <w:r>
-        <w:rPr>
-          <w:rStyle w:val="OperatorTok"/>
-        </w:rPr>
-        <w:t xml:space="preserve">*</w:t>
-      </w:r>
-      <w:r>
-        <w:rPr>
-          <w:rStyle w:val="NormalTok"/>
-        </w:rPr>
-        <w:t xml:space="preserve"> </w:t>
-      </w:r>
-      <w:r>
-        <w:rPr>
-          <w:rStyle w:val="OperatorTok"/>
-        </w:rPr>
-        <w:t xml:space="preserve">*</w:t>
-      </w:r>
-      <w:r>
-        <w:rPr>
-          <w:rStyle w:val="NormalTok"/>
-        </w:rPr>
-        <w:t xml:space="preserve"> </w:t>
-      </w:r>
-      <w:r>
-        <w:rPr>
-          <w:rStyle w:val="OperatorTok"/>
-        </w:rPr>
-        <w:t xml:space="preserve">*</w:t>
-      </w:r>
-      <w:r>
-        <w:rPr>
-          <w:rStyle w:val="NormalTok"/>
-        </w:rPr>
-        <w:t xml:space="preserve"> </w:t>
-      </w:r>
-      <w:r>
-        <w:rPr>
-          <w:rStyle w:val="OperatorTok"/>
-        </w:rPr>
-        <w:t xml:space="preserve">*</w:t>
-      </w:r>
-      <w:r>
-        <w:rPr>
-          <w:rStyle w:val="NormalTok"/>
-        </w:rPr>
-        <w:t xml:space="preserve"> </w:t>
-      </w:r>
-      <w:r>
-        <w:rPr>
-          <w:rStyle w:val="OperatorTok"/>
-        </w:rPr>
-        <w:t xml:space="preserve">*</w:t>
-      </w:r>
-      <w:r>
-        <w:rPr>
-          <w:rStyle w:val="NormalTok"/>
-        </w:rPr>
-        <w:t xml:space="preserve"> </w:t>
-      </w:r>
-      <w:r>
-        <w:br/>
-      </w:r>
-      <w:r>
-        <w:rPr>
-          <w:rStyle w:val="NormalTok"/>
-        </w:rPr>
-        <w:t xml:space="preserve"> </w:t>
-      </w:r>
-      <w:r>
-        <w:rPr>
-          <w:rStyle w:val="OperatorTok"/>
-        </w:rPr>
-        <w:t xml:space="preserve">*</w:t>
-      </w:r>
-      <w:r>
-        <w:rPr>
-          <w:rStyle w:val="NormalTok"/>
-        </w:rPr>
-        <w:t xml:space="preserve"> </w:t>
-      </w:r>
-      <w:r>
-        <w:rPr>
-          <w:rStyle w:val="OperatorTok"/>
-        </w:rPr>
-        <w:t xml:space="preserve">*</w:t>
-      </w:r>
-      <w:r>
-        <w:rPr>
-          <w:rStyle w:val="NormalTok"/>
-        </w:rPr>
-        <w:t xml:space="preserve"> </w:t>
-      </w:r>
-      <w:r>
-        <w:rPr>
-          <w:rStyle w:val="OperatorTok"/>
-        </w:rPr>
-        <w:t xml:space="preserve">*</w:t>
-      </w:r>
-      <w:r>
-        <w:rPr>
-          <w:rStyle w:val="NormalTok"/>
-        </w:rPr>
-        <w:t xml:space="preserve"> </w:t>
-      </w:r>
-      <w:r>
-        <w:rPr>
-          <w:rStyle w:val="OperatorTok"/>
-        </w:rPr>
-        <w:t xml:space="preserve">*</w:t>
-      </w:r>
-      <w:r>
-        <w:rPr>
-          <w:rStyle w:val="NormalTok"/>
-        </w:rPr>
-        <w:t xml:space="preserve"> </w:t>
-      </w:r>
-      <w:r>
-        <w:rPr>
-          <w:rStyle w:val="OperatorTok"/>
-        </w:rPr>
-        <w:t xml:space="preserve">*</w:t>
-      </w:r>
-      <w:r>
-        <w:rPr>
-          <w:rStyle w:val="NormalTok"/>
-        </w:rPr>
-        <w:t xml:space="preserve"> </w:t>
-      </w:r>
-      <w:r>
-        <w:rPr>
-          <w:rStyle w:val="OperatorTok"/>
-        </w:rPr>
-        <w:t xml:space="preserve">*</w:t>
-      </w:r>
-      <w:r>
-        <w:rPr>
-          <w:rStyle w:val="NormalTok"/>
-        </w:rPr>
-        <w:t xml:space="preserve"> </w:t>
-      </w:r>
-      <w:r>
-        <w:rPr>
-          <w:rStyle w:val="OperatorTok"/>
-        </w:rPr>
-        <w:t xml:space="preserve">*</w:t>
-      </w:r>
-      <w:r>
-        <w:rPr>
-          <w:rStyle w:val="NormalTok"/>
-        </w:rPr>
-        <w:t xml:space="preserve"> </w:t>
-      </w:r>
-      <w:r>
-        <w:rPr>
-          <w:rStyle w:val="OperatorTok"/>
-        </w:rPr>
-        <w:t xml:space="preserve">*</w:t>
-      </w:r>
-      <w:r>
-        <w:rPr>
-          <w:rStyle w:val="NormalTok"/>
-        </w:rPr>
-        <w:t xml:space="preserve"> </w:t>
-      </w:r>
-      <w:r>
-        <w:br/>
-      </w:r>
-      <w:r>
-        <w:rPr>
-          <w:rStyle w:val="NormalTok"/>
-        </w:rPr>
-        <w:t xml:space="preserve"> </w:t>
-      </w:r>
-      <w:r>
-        <w:rPr>
-          <w:rStyle w:val="OperatorTok"/>
-        </w:rPr>
-        <w:t xml:space="preserve">*</w:t>
-      </w:r>
-      <w:r>
-        <w:rPr>
-          <w:rStyle w:val="NormalTok"/>
-        </w:rPr>
-        <w:t xml:space="preserve"> </w:t>
-      </w:r>
-      <w:r>
-        <w:rPr>
-          <w:rStyle w:val="OperatorTok"/>
-        </w:rPr>
-        <w:t xml:space="preserve">*</w:t>
-      </w:r>
-      <w:r>
-        <w:rPr>
-          <w:rStyle w:val="NormalTok"/>
-        </w:rPr>
-        <w:t xml:space="preserve"> </w:t>
-      </w:r>
-      <w:r>
-        <w:rPr>
-          <w:rStyle w:val="OperatorTok"/>
-        </w:rPr>
-        <w:t xml:space="preserve">*</w:t>
-      </w:r>
-      <w:r>
-        <w:rPr>
-          <w:rStyle w:val="NormalTok"/>
-        </w:rPr>
-        <w:t xml:space="preserve"> </w:t>
-      </w:r>
-      <w:r>
-        <w:rPr>
-          <w:rStyle w:val="OperatorTok"/>
-        </w:rPr>
-        <w:t xml:space="preserve">*</w:t>
-      </w:r>
-      <w:r>
-        <w:rPr>
-          <w:rStyle w:val="NormalTok"/>
-        </w:rPr>
-        <w:t xml:space="preserve"> </w:t>
-      </w:r>
-      <w:r>
-        <w:rPr>
-          <w:rStyle w:val="OperatorTok"/>
-        </w:rPr>
-        <w:t xml:space="preserve">*</w:t>
-      </w:r>
-      <w:r>
-        <w:rPr>
-          <w:rStyle w:val="NormalTok"/>
-        </w:rPr>
-        <w:t xml:space="preserve"> </w:t>
-      </w:r>
-      <w:r>
-        <w:rPr>
-          <w:rStyle w:val="OperatorTok"/>
-        </w:rPr>
-        <w:t xml:space="preserve">*</w:t>
-      </w:r>
-      <w:r>
-        <w:rPr>
-          <w:rStyle w:val="NormalTok"/>
-        </w:rPr>
-        <w:t xml:space="preserve"> </w:t>
-      </w:r>
-      <w:r>
-        <w:rPr>
-          <w:rStyle w:val="OperatorTok"/>
-        </w:rPr>
-        <w:t xml:space="preserve">*</w:t>
-      </w:r>
-      <w:r>
-        <w:rPr>
-          <w:rStyle w:val="NormalTok"/>
-        </w:rPr>
-        <w:t xml:space="preserve"> </w:t>
-      </w:r>
-      <w:r>
-        <w:rPr>
-          <w:rStyle w:val="OperatorTok"/>
-        </w:rPr>
-        <w:t xml:space="preserve">*</w:t>
-      </w:r>
-      <w:r>
-        <w:rPr>
-          <w:rStyle w:val="NormalTok"/>
-        </w:rPr>
-        <w:t xml:space="preserve"> </w:t>
-      </w:r>
-      <w:r>
-        <w:rPr>
-          <w:rStyle w:val="OperatorTok"/>
-        </w:rPr>
-        <w:t xml:space="preserve">*</w:t>
-      </w:r>
-      <w:r>
-        <w:rPr>
-          <w:rStyle w:val="NormalTok"/>
-        </w:rPr>
-        <w:t xml:space="preserve"> </w:t>
-      </w:r>
-      <w:r>
-        <w:br/>
-      </w:r>
-      <w:r>
-        <w:rPr>
-          <w:rStyle w:val="NormalTok"/>
-        </w:rPr>
-        <w:t xml:space="preserve"> </w:t>
-      </w:r>
-      <w:r>
-        <w:rPr>
-          <w:rStyle w:val="OperatorTok"/>
-        </w:rPr>
-        <w:t xml:space="preserve">*</w:t>
-      </w:r>
-      <w:r>
-        <w:rPr>
-          <w:rStyle w:val="NormalTok"/>
-        </w:rPr>
-        <w:t xml:space="preserve"> </w:t>
-      </w:r>
-      <w:r>
-        <w:rPr>
-          <w:rStyle w:val="OperatorTok"/>
-        </w:rPr>
-        <w:t xml:space="preserve">*</w:t>
-      </w:r>
-      <w:r>
-        <w:rPr>
-          <w:rStyle w:val="NormalTok"/>
-        </w:rPr>
-        <w:t xml:space="preserve"> </w:t>
-      </w:r>
-      <w:r>
-        <w:rPr>
-          <w:rStyle w:val="OperatorTok"/>
-        </w:rPr>
-        <w:t xml:space="preserve">*</w:t>
-      </w:r>
-      <w:r>
-        <w:rPr>
-          <w:rStyle w:val="NormalTok"/>
-        </w:rPr>
-        <w:t xml:space="preserve"> </w:t>
-      </w:r>
-      <w:r>
-        <w:rPr>
-          <w:rStyle w:val="OperatorTok"/>
-        </w:rPr>
-        <w:t xml:space="preserve">*</w:t>
-      </w:r>
-      <w:r>
-        <w:rPr>
-          <w:rStyle w:val="NormalTok"/>
-        </w:rPr>
-        <w:t xml:space="preserve"> </w:t>
-      </w:r>
-      <w:r>
-        <w:rPr>
-          <w:rStyle w:val="OperatorTok"/>
-        </w:rPr>
-        <w:t xml:space="preserve">*</w:t>
-      </w:r>
-      <w:r>
-        <w:rPr>
-          <w:rStyle w:val="NormalTok"/>
-        </w:rPr>
-        <w:t xml:space="preserve"> </w:t>
-      </w:r>
-      <w:r>
-        <w:rPr>
-          <w:rStyle w:val="OperatorTok"/>
-        </w:rPr>
-        <w:t xml:space="preserve">*</w:t>
-      </w:r>
-      <w:r>
-        <w:rPr>
-          <w:rStyle w:val="NormalTok"/>
-        </w:rPr>
-        <w:t xml:space="preserve"> </w:t>
-      </w:r>
-      <w:r>
-        <w:rPr>
-          <w:rStyle w:val="OperatorTok"/>
-        </w:rPr>
-        <w:t xml:space="preserve">*</w:t>
-      </w:r>
-      <w:r>
-        <w:rPr>
-          <w:rStyle w:val="NormalTok"/>
-        </w:rPr>
-        <w:t xml:space="preserve"> </w:t>
-      </w:r>
-      <w:r>
-        <w:rPr>
-          <w:rStyle w:val="OperatorTok"/>
-        </w:rPr>
-        <w:t xml:space="preserve">*</w:t>
-      </w:r>
-      <w:r>
-        <w:rPr>
-          <w:rStyle w:val="NormalTok"/>
-        </w:rPr>
-        <w:t xml:space="preserve"> </w:t>
-      </w:r>
-      <w:r>
-        <w:rPr>
-          <w:rStyle w:val="OperatorTok"/>
-        </w:rPr>
-        <w:t xml:space="preserve">*</w:t>
-      </w:r>
-      <w:r>
-        <w:rPr>
-          <w:rStyle w:val="NormalTok"/>
-        </w:rPr>
-        <w:t xml:space="preserve"> </w:t>
-      </w:r>
-      <w:r>
-        <w:rPr>
-          <w:rStyle w:val="OperatorTok"/>
-        </w:rPr>
-        <w:t xml:space="preserve">*</w:t>
-      </w:r>
-      <w:r>
-        <w:br/>
-      </w:r>
-      <w:r>
-        <w:rPr>
-          <w:rStyle w:val="NormalTok"/>
-        </w:rPr>
-        <w:t xml:space="preserve">``` </w:t>
+          <w:rStyle w:val="VerbatimChar"/>
+        </w:rPr>
+        <w:t xml:space="preserve"> * </w:t>
+      </w:r>
+      <w:r>
+        <w:br/>
+      </w:r>
+      <w:r>
+        <w:rPr>
+          <w:rStyle w:val="VerbatimChar"/>
+        </w:rPr>
+        <w:t xml:space="preserve"> * *</w:t>
+      </w:r>
+      <w:r>
+        <w:br/>
+      </w:r>
+      <w:r>
+        <w:rPr>
+          <w:rStyle w:val="VerbatimChar"/>
+        </w:rPr>
+        <w:t xml:space="preserve"> * * *</w:t>
+      </w:r>
+      <w:r>
+        <w:br/>
+      </w:r>
+      <w:r>
+        <w:rPr>
+          <w:rStyle w:val="VerbatimChar"/>
+        </w:rPr>
+        <w:t xml:space="preserve"> * * * * </w:t>
+      </w:r>
+      <w:r>
+        <w:br/>
+      </w:r>
+      <w:r>
+        <w:rPr>
+          <w:rStyle w:val="VerbatimChar"/>
+        </w:rPr>
+        <w:t xml:space="preserve"> * * * * *</w:t>
+      </w:r>
+      <w:r>
+        <w:br/>
+      </w:r>
+      <w:r>
+        <w:rPr>
+          <w:rStyle w:val="VerbatimChar"/>
+        </w:rPr>
+        <w:t xml:space="preserve"> * * * * * *</w:t>
+      </w:r>
+      <w:r>
+        <w:br/>
+      </w:r>
+      <w:r>
+        <w:rPr>
+          <w:rStyle w:val="VerbatimChar"/>
+        </w:rPr>
+        <w:t xml:space="preserve"> * * * * * * * </w:t>
+      </w:r>
+      <w:r>
+        <w:br/>
+      </w:r>
+      <w:r>
+        <w:rPr>
+          <w:rStyle w:val="VerbatimChar"/>
+        </w:rPr>
+        <w:t xml:space="preserve"> * * * * * * * * </w:t>
+      </w:r>
+      <w:r>
+        <w:br/>
+      </w:r>
+      <w:r>
+        <w:rPr>
+          <w:rStyle w:val="VerbatimChar"/>
+        </w:rPr>
+        <w:t xml:space="preserve"> * * * * * * * * * </w:t>
+      </w:r>
+      <w:r>
+        <w:br/>
+      </w:r>
+      <w:r>
+        <w:rPr>
+          <w:rStyle w:val="VerbatimChar"/>
+        </w:rPr>
+        <w:t xml:space="preserve"> * * * * * * * * * *</w:t>
       </w:r>
     </w:p>
     <w:p>
       <w:pPr>
-        <w:pStyle w:val="FirstParagraph"/>
-      </w:pPr>
-      <w:r>
-        <w:t xml:space="preserve">##. Triangle of numbers</w:t>
+        <w:numPr>
+          <w:ilvl w:val="0"/>
+          <w:numId w:val="1004"/>
+        </w:numPr>
+        <w:pStyle w:val="Compact"/>
+      </w:pPr>
+      <w:r>
+        <w:t xml:space="preserve">Triangle of numbers</w:t>
       </w:r>
     </w:p>
     <w:p>
@@ -2497,16 +1857,7 @@
       </w:pPr>
       <w:r>
         <w:rPr>
-          <w:rStyle w:val="NormalTok"/>
-        </w:rPr>
-        <w:t xml:space="preserve">```text</w:t>
-      </w:r>
-      <w:r>
-        <w:br/>
-      </w:r>
-      <w:r>
-        <w:rPr>
-          <w:rStyle w:val="DecValTok"/>
+          <w:rStyle w:val="VerbatimChar"/>
         </w:rPr>
         <w:t xml:space="preserve">1</w:t>
       </w:r>
@@ -2515,7 +1866,7 @@
       </w:r>
       <w:r>
         <w:rPr>
-          <w:rStyle w:val="DecValTok"/>
+          <w:rStyle w:val="VerbatimChar"/>
         </w:rPr>
         <w:t xml:space="preserve">222</w:t>
       </w:r>
@@ -2524,7 +1875,7 @@
       </w:r>
       <w:r>
         <w:rPr>
-          <w:rStyle w:val="DecValTok"/>
+          <w:rStyle w:val="VerbatimChar"/>
         </w:rPr>
         <w:t xml:space="preserve">33333</w:t>
       </w:r>
@@ -2533,7 +1884,7 @@
       </w:r>
       <w:r>
         <w:rPr>
-          <w:rStyle w:val="DecValTok"/>
+          <w:rStyle w:val="VerbatimChar"/>
         </w:rPr>
         <w:t xml:space="preserve">4444444</w:t>
       </w:r>
@@ -2542,26 +1893,21 @@
       </w:r>
       <w:r>
         <w:rPr>
-          <w:rStyle w:val="DecValTok"/>
+          <w:rStyle w:val="VerbatimChar"/>
         </w:rPr>
         <w:t xml:space="preserve">555555555</w:t>
-      </w:r>
-      <w:r>
-        <w:br/>
-      </w:r>
-      <w:r>
-        <w:rPr>
-          <w:rStyle w:val="NormalTok"/>
-        </w:rPr>
-        <w:t xml:space="preserve">``` </w:t>
       </w:r>
     </w:p>
     <w:p>
       <w:pPr>
-        <w:pStyle w:val="FirstParagraph"/>
-      </w:pPr>
-      <w:r>
-        <w:t xml:space="preserve">##. Upside-down binary triangle</w:t>
+        <w:numPr>
+          <w:ilvl w:val="0"/>
+          <w:numId w:val="1005"/>
+        </w:numPr>
+        <w:pStyle w:val="Compact"/>
+      </w:pPr>
+      <w:r>
+        <w:t xml:space="preserve">Upside-down binary triangle</w:t>
       </w:r>
     </w:p>
     <w:p>
@@ -2570,16 +1916,7 @@
       </w:pPr>
       <w:r>
         <w:rPr>
-          <w:rStyle w:val="NormalTok"/>
-        </w:rPr>
-        <w:t xml:space="preserve">```</w:t>
-      </w:r>
-      <w:r>
-        <w:br/>
-      </w:r>
-      <w:r>
-        <w:rPr>
-          <w:rStyle w:val="DecValTok"/>
+          <w:rStyle w:val="VerbatimChar"/>
         </w:rPr>
         <w:t xml:space="preserve">1010101</w:t>
       </w:r>
@@ -2588,66 +1925,27 @@
       </w:r>
       <w:r>
         <w:rPr>
-          <w:rStyle w:val="NormalTok"/>
-        </w:rPr>
-        <w:t xml:space="preserve"> </w:t>
-      </w:r>
-      <w:r>
-        <w:rPr>
-          <w:rStyle w:val="DecValTok"/>
-        </w:rPr>
-        <w:t xml:space="preserve">10101</w:t>
-      </w:r>
-      <w:r>
-        <w:rPr>
-          <w:rStyle w:val="NormalTok"/>
-        </w:rPr>
-        <w:t xml:space="preserve"> </w:t>
-      </w:r>
-      <w:r>
-        <w:br/>
-      </w:r>
-      <w:r>
-        <w:rPr>
-          <w:rStyle w:val="NormalTok"/>
-        </w:rPr>
-        <w:t xml:space="preserve">  </w:t>
-      </w:r>
-      <w:r>
-        <w:rPr>
-          <w:rStyle w:val="DecValTok"/>
-        </w:rPr>
-        <w:t xml:space="preserve">101</w:t>
-      </w:r>
-      <w:r>
-        <w:rPr>
-          <w:rStyle w:val="NormalTok"/>
-        </w:rPr>
-        <w:t xml:space="preserve">  </w:t>
-      </w:r>
-      <w:r>
-        <w:br/>
-      </w:r>
-      <w:r>
-        <w:rPr>
-          <w:rStyle w:val="NormalTok"/>
-        </w:rPr>
-        <w:t xml:space="preserve">   </w:t>
-      </w:r>
-      <w:r>
-        <w:rPr>
-          <w:rStyle w:val="DecValTok"/>
-        </w:rPr>
-        <w:t xml:space="preserve">1</w:t>
-      </w:r>
-      <w:r>
-        <w:br/>
-      </w:r>
-      <w:r>
-        <w:rPr>
-          <w:rStyle w:val="NormalTok"/>
-        </w:rPr>
-        <w:t xml:space="preserve">``` </w:t>
+          <w:rStyle w:val="VerbatimChar"/>
+        </w:rPr>
+        <w:t xml:space="preserve"> 10101 </w:t>
+      </w:r>
+      <w:r>
+        <w:br/>
+      </w:r>
+      <w:r>
+        <w:rPr>
+          <w:rStyle w:val="VerbatimChar"/>
+        </w:rPr>
+        <w:t xml:space="preserve">  101  </w:t>
+      </w:r>
+      <w:r>
+        <w:br/>
+      </w:r>
+      <w:r>
+        <w:rPr>
+          <w:rStyle w:val="VerbatimChar"/>
+        </w:rPr>
+        <w:t xml:space="preserve">   1</w:t>
       </w:r>
     </w:p>
     <w:bookmarkEnd w:id="24"/>
@@ -2842,6 +2140,261 @@
       </w:pPr>
     </w:lvl>
   </w:abstractNum>
+  <w:abstractNum w:abstractNumId="99411">
+    <w:nsid w:val="A99411"/>
+    <w:multiLevelType w:val="multilevel"/>
+    <w:lvl w:ilvl="0">
+      <w:start w:val="1"/>
+      <w:numFmt w:val="decimal"/>
+      <w:lvlText w:val="%1."/>
+      <w:lvlJc w:val="left"/>
+      <w:pPr>
+        <w:ind w:left="720" w:hanging="480"/>
+      </w:pPr>
+    </w:lvl>
+    <w:lvl w:ilvl="1">
+      <w:start w:val="1"/>
+      <w:numFmt w:val="decimal"/>
+      <w:lvlText w:val="%2."/>
+      <w:lvlJc w:val="left"/>
+      <w:pPr>
+        <w:ind w:left="1440" w:hanging="480"/>
+      </w:pPr>
+    </w:lvl>
+    <w:lvl w:ilvl="2">
+      <w:start w:val="1"/>
+      <w:numFmt w:val="decimal"/>
+      <w:lvlText w:val="%3."/>
+      <w:lvlJc w:val="left"/>
+      <w:pPr>
+        <w:ind w:left="2160" w:hanging="480"/>
+      </w:pPr>
+    </w:lvl>
+    <w:lvl w:ilvl="3">
+      <w:start w:val="1"/>
+      <w:numFmt w:val="decimal"/>
+      <w:lvlText w:val="%4."/>
+      <w:lvlJc w:val="left"/>
+      <w:pPr>
+        <w:ind w:left="2880" w:hanging="480"/>
+      </w:pPr>
+    </w:lvl>
+    <w:lvl w:ilvl="4">
+      <w:start w:val="1"/>
+      <w:numFmt w:val="decimal"/>
+      <w:lvlText w:val="%5."/>
+      <w:lvlJc w:val="left"/>
+      <w:pPr>
+        <w:ind w:left="3600" w:hanging="480"/>
+      </w:pPr>
+    </w:lvl>
+    <w:lvl w:ilvl="5">
+      <w:start w:val="1"/>
+      <w:numFmt w:val="decimal"/>
+      <w:lvlText w:val="%6."/>
+      <w:lvlJc w:val="left"/>
+      <w:pPr>
+        <w:ind w:left="4320" w:hanging="480"/>
+      </w:pPr>
+    </w:lvl>
+    <w:lvl w:ilvl="6">
+      <w:start w:val="1"/>
+      <w:numFmt w:val="decimal"/>
+      <w:lvlText w:val="%7."/>
+      <w:lvlJc w:val="left"/>
+      <w:pPr>
+        <w:ind w:left="5040" w:hanging="480"/>
+      </w:pPr>
+    </w:lvl>
+    <w:lvl w:ilvl="7">
+      <w:start w:val="1"/>
+      <w:numFmt w:val="decimal"/>
+      <w:lvlText w:val="%8."/>
+      <w:lvlJc w:val="left"/>
+      <w:pPr>
+        <w:ind w:left="5760" w:hanging="480"/>
+      </w:pPr>
+    </w:lvl>
+    <w:lvl w:ilvl="8">
+      <w:start w:val="1"/>
+      <w:numFmt w:val="decimal"/>
+      <w:lvlText w:val="%9."/>
+      <w:lvlJc w:val="left"/>
+      <w:pPr>
+        <w:ind w:left="6480" w:hanging="480"/>
+      </w:pPr>
+    </w:lvl>
+  </w:abstractNum>
+  <w:abstractNum w:abstractNumId="99412">
+    <w:nsid w:val="A99412"/>
+    <w:multiLevelType w:val="multilevel"/>
+    <w:lvl w:ilvl="0">
+      <w:start w:val="2"/>
+      <w:numFmt w:val="decimal"/>
+      <w:lvlText w:val="%1."/>
+      <w:lvlJc w:val="left"/>
+      <w:pPr>
+        <w:ind w:left="720" w:hanging="480"/>
+      </w:pPr>
+    </w:lvl>
+    <w:lvl w:ilvl="1">
+      <w:start w:val="2"/>
+      <w:numFmt w:val="decimal"/>
+      <w:lvlText w:val="%2."/>
+      <w:lvlJc w:val="left"/>
+      <w:pPr>
+        <w:ind w:left="1440" w:hanging="480"/>
+      </w:pPr>
+    </w:lvl>
+    <w:lvl w:ilvl="2">
+      <w:start w:val="2"/>
+      <w:numFmt w:val="decimal"/>
+      <w:lvlText w:val="%3."/>
+      <w:lvlJc w:val="left"/>
+      <w:pPr>
+        <w:ind w:left="2160" w:hanging="480"/>
+      </w:pPr>
+    </w:lvl>
+    <w:lvl w:ilvl="3">
+      <w:start w:val="2"/>
+      <w:numFmt w:val="decimal"/>
+      <w:lvlText w:val="%4."/>
+      <w:lvlJc w:val="left"/>
+      <w:pPr>
+        <w:ind w:left="2880" w:hanging="480"/>
+      </w:pPr>
+    </w:lvl>
+    <w:lvl w:ilvl="4">
+      <w:start w:val="2"/>
+      <w:numFmt w:val="decimal"/>
+      <w:lvlText w:val="%5."/>
+      <w:lvlJc w:val="left"/>
+      <w:pPr>
+        <w:ind w:left="3600" w:hanging="480"/>
+      </w:pPr>
+    </w:lvl>
+    <w:lvl w:ilvl="5">
+      <w:start w:val="2"/>
+      <w:numFmt w:val="decimal"/>
+      <w:lvlText w:val="%6."/>
+      <w:lvlJc w:val="left"/>
+      <w:pPr>
+        <w:ind w:left="4320" w:hanging="480"/>
+      </w:pPr>
+    </w:lvl>
+    <w:lvl w:ilvl="6">
+      <w:start w:val="2"/>
+      <w:numFmt w:val="decimal"/>
+      <w:lvlText w:val="%7."/>
+      <w:lvlJc w:val="left"/>
+      <w:pPr>
+        <w:ind w:left="5040" w:hanging="480"/>
+      </w:pPr>
+    </w:lvl>
+    <w:lvl w:ilvl="7">
+      <w:start w:val="2"/>
+      <w:numFmt w:val="decimal"/>
+      <w:lvlText w:val="%8."/>
+      <w:lvlJc w:val="left"/>
+      <w:pPr>
+        <w:ind w:left="5760" w:hanging="480"/>
+      </w:pPr>
+    </w:lvl>
+    <w:lvl w:ilvl="8">
+      <w:start w:val="2"/>
+      <w:numFmt w:val="decimal"/>
+      <w:lvlText w:val="%9."/>
+      <w:lvlJc w:val="left"/>
+      <w:pPr>
+        <w:ind w:left="6480" w:hanging="480"/>
+      </w:pPr>
+    </w:lvl>
+  </w:abstractNum>
+  <w:abstractNum w:abstractNumId="99413">
+    <w:nsid w:val="A99413"/>
+    <w:multiLevelType w:val="multilevel"/>
+    <w:lvl w:ilvl="0">
+      <w:start w:val="3"/>
+      <w:numFmt w:val="decimal"/>
+      <w:lvlText w:val="%1."/>
+      <w:lvlJc w:val="left"/>
+      <w:pPr>
+        <w:ind w:left="720" w:hanging="480"/>
+      </w:pPr>
+    </w:lvl>
+    <w:lvl w:ilvl="1">
+      <w:start w:val="3"/>
+      <w:numFmt w:val="decimal"/>
+      <w:lvlText w:val="%2."/>
+      <w:lvlJc w:val="left"/>
+      <w:pPr>
+        <w:ind w:left="1440" w:hanging="480"/>
+      </w:pPr>
+    </w:lvl>
+    <w:lvl w:ilvl="2">
+      <w:start w:val="3"/>
+      <w:numFmt w:val="decimal"/>
+      <w:lvlText w:val="%3."/>
+      <w:lvlJc w:val="left"/>
+      <w:pPr>
+        <w:ind w:left="2160" w:hanging="480"/>
+      </w:pPr>
+    </w:lvl>
+    <w:lvl w:ilvl="3">
+      <w:start w:val="3"/>
+      <w:numFmt w:val="decimal"/>
+      <w:lvlText w:val="%4."/>
+      <w:lvlJc w:val="left"/>
+      <w:pPr>
+        <w:ind w:left="2880" w:hanging="480"/>
+      </w:pPr>
+    </w:lvl>
+    <w:lvl w:ilvl="4">
+      <w:start w:val="3"/>
+      <w:numFmt w:val="decimal"/>
+      <w:lvlText w:val="%5."/>
+      <w:lvlJc w:val="left"/>
+      <w:pPr>
+        <w:ind w:left="3600" w:hanging="480"/>
+      </w:pPr>
+    </w:lvl>
+    <w:lvl w:ilvl="5">
+      <w:start w:val="3"/>
+      <w:numFmt w:val="decimal"/>
+      <w:lvlText w:val="%6."/>
+      <w:lvlJc w:val="left"/>
+      <w:pPr>
+        <w:ind w:left="4320" w:hanging="480"/>
+      </w:pPr>
+    </w:lvl>
+    <w:lvl w:ilvl="6">
+      <w:start w:val="3"/>
+      <w:numFmt w:val="decimal"/>
+      <w:lvlText w:val="%7."/>
+      <w:lvlJc w:val="left"/>
+      <w:pPr>
+        <w:ind w:left="5040" w:hanging="480"/>
+      </w:pPr>
+    </w:lvl>
+    <w:lvl w:ilvl="7">
+      <w:start w:val="3"/>
+      <w:numFmt w:val="decimal"/>
+      <w:lvlText w:val="%8."/>
+      <w:lvlJc w:val="left"/>
+      <w:pPr>
+        <w:ind w:left="5760" w:hanging="480"/>
+      </w:pPr>
+    </w:lvl>
+    <w:lvl w:ilvl="8">
+      <w:start w:val="3"/>
+      <w:numFmt w:val="decimal"/>
+      <w:lvlText w:val="%9."/>
+      <w:lvlJc w:val="left"/>
+      <w:pPr>
+        <w:ind w:left="6480" w:hanging="480"/>
+      </w:pPr>
+    </w:lvl>
+  </w:abstractNum>
   <w:num w:numId="1000">
     <w:abstractNumId w:val="990"/>
   </w:num>
@@ -2903,6 +2456,96 @@
     </w:lvlOverride>
     <w:lvlOverride w:ilvl="8">
       <w:startOverride w:val="1"/>
+    </w:lvlOverride>
+  </w:num>
+  <w:num w:numId="1003">
+    <w:abstractNumId w:val="99411"/>
+    <w:lvlOverride w:ilvl="0">
+      <w:startOverride w:val="1"/>
+    </w:lvlOverride>
+    <w:lvlOverride w:ilvl="1">
+      <w:startOverride w:val="1"/>
+    </w:lvlOverride>
+    <w:lvlOverride w:ilvl="2">
+      <w:startOverride w:val="1"/>
+    </w:lvlOverride>
+    <w:lvlOverride w:ilvl="3">
+      <w:startOverride w:val="1"/>
+    </w:lvlOverride>
+    <w:lvlOverride w:ilvl="4">
+      <w:startOverride w:val="1"/>
+    </w:lvlOverride>
+    <w:lvlOverride w:ilvl="5">
+      <w:startOverride w:val="1"/>
+    </w:lvlOverride>
+    <w:lvlOverride w:ilvl="6">
+      <w:startOverride w:val="1"/>
+    </w:lvlOverride>
+    <w:lvlOverride w:ilvl="7">
+      <w:startOverride w:val="1"/>
+    </w:lvlOverride>
+    <w:lvlOverride w:ilvl="8">
+      <w:startOverride w:val="1"/>
+    </w:lvlOverride>
+  </w:num>
+  <w:num w:numId="1004">
+    <w:abstractNumId w:val="99412"/>
+    <w:lvlOverride w:ilvl="0">
+      <w:startOverride w:val="2"/>
+    </w:lvlOverride>
+    <w:lvlOverride w:ilvl="1">
+      <w:startOverride w:val="2"/>
+    </w:lvlOverride>
+    <w:lvlOverride w:ilvl="2">
+      <w:startOverride w:val="2"/>
+    </w:lvlOverride>
+    <w:lvlOverride w:ilvl="3">
+      <w:startOverride w:val="2"/>
+    </w:lvlOverride>
+    <w:lvlOverride w:ilvl="4">
+      <w:startOverride w:val="2"/>
+    </w:lvlOverride>
+    <w:lvlOverride w:ilvl="5">
+      <w:startOverride w:val="2"/>
+    </w:lvlOverride>
+    <w:lvlOverride w:ilvl="6">
+      <w:startOverride w:val="2"/>
+    </w:lvlOverride>
+    <w:lvlOverride w:ilvl="7">
+      <w:startOverride w:val="2"/>
+    </w:lvlOverride>
+    <w:lvlOverride w:ilvl="8">
+      <w:startOverride w:val="2"/>
+    </w:lvlOverride>
+  </w:num>
+  <w:num w:numId="1005">
+    <w:abstractNumId w:val="99413"/>
+    <w:lvlOverride w:ilvl="0">
+      <w:startOverride w:val="3"/>
+    </w:lvlOverride>
+    <w:lvlOverride w:ilvl="1">
+      <w:startOverride w:val="3"/>
+    </w:lvlOverride>
+    <w:lvlOverride w:ilvl="2">
+      <w:startOverride w:val="3"/>
+    </w:lvlOverride>
+    <w:lvlOverride w:ilvl="3">
+      <w:startOverride w:val="3"/>
+    </w:lvlOverride>
+    <w:lvlOverride w:ilvl="4">
+      <w:startOverride w:val="3"/>
+    </w:lvlOverride>
+    <w:lvlOverride w:ilvl="5">
+      <w:startOverride w:val="3"/>
+    </w:lvlOverride>
+    <w:lvlOverride w:ilvl="6">
+      <w:startOverride w:val="3"/>
+    </w:lvlOverride>
+    <w:lvlOverride w:ilvl="7">
+      <w:startOverride w:val="3"/>
+    </w:lvlOverride>
+    <w:lvlOverride w:ilvl="8">
+      <w:startOverride w:val="3"/>
     </w:lvlOverride>
   </w:num>
 </w:numbering>

</xml_diff>

<commit_message>
Deploying to gh-pages from @ csci-1301/csci-1301.github.io@3e8bef983871ce959ffa6c7a0fd8676971a4fc1e 🚀
</commit_message>
<xml_diff>
--- a/labs/IncrementDecrement/index.docx
+++ b/labs/IncrementDecrement/index.docx
@@ -58,7 +58,7 @@
         <w:pStyle w:val="Date"/>
       </w:pPr>
       <w:r>
-        <w:t xml:space="preserve">September  30, 2021 (02:54:00 PM)</w:t>
+        <w:t xml:space="preserve">October   4, 2021 (12:10:46 PM)</w:t>
       </w:r>
     </w:p>
     <w:sdt>
@@ -2371,13 +2371,7 @@
         <w:pStyle w:val="FirstParagraph"/>
       </w:pPr>
       <w:r>
-        <w:t xml:space="preserve">Here are additional (fun!) pattern problems.</w:t>
-      </w:r>
-      <w:r>
-        <w:t xml:space="preserve"> </w:t>
-      </w:r>
-      <w:r>
-        <w:t xml:space="preserve">Try generating them using a while loop.</w:t>
+        <w:t xml:space="preserve">Here are additional pattern problems. Try generating them using a while loop.</w:t>
       </w:r>
     </w:p>
     <w:p>
@@ -2572,7 +2566,7 @@
         <w:rPr>
           <w:rStyle w:val="VerbatimChar"/>
         </w:rPr>
-        <w:t xml:space="preserve"> 10101 </w:t>
+        <w:t xml:space="preserve">10101 </w:t>
       </w:r>
       <w:r>
         <w:br/>
@@ -2581,7 +2575,7 @@
         <w:rPr>
           <w:rStyle w:val="VerbatimChar"/>
         </w:rPr>
-        <w:t xml:space="preserve">  101  </w:t>
+        <w:t xml:space="preserve">101  </w:t>
       </w:r>
       <w:r>
         <w:br/>
@@ -2590,7 +2584,7 @@
         <w:rPr>
           <w:rStyle w:val="VerbatimChar"/>
         </w:rPr>
-        <w:t xml:space="preserve">   1</w:t>
+        <w:t xml:space="preserve">1</w:t>
       </w:r>
     </w:p>
     <w:bookmarkEnd w:id="24"/>

</xml_diff>